<commit_message>
Tags CRUD & Grouping APIs updated
</commit_message>
<xml_diff>
--- a/Requirements.docx
+++ b/Requirements.docx
@@ -376,13 +376,15 @@
         <w:spacing w:line="276" w:lineRule="auto"/>
         <w:rPr>
           <w:rFonts w:ascii="Times New Roman" w:hAnsi="Times New Roman" w:cs="Times New Roman"/>
-        </w:rPr>
-      </w:pPr>
-      <w:r>
-        <w:rPr>
-          <w:rFonts w:ascii="Times New Roman" w:hAnsi="Times New Roman" w:cs="Times New Roman"/>
-        </w:rPr>
-        <w:t>Create new tags for priority assigning and grouping similar tasks.</w:t>
+          <w:highlight w:val="yellow"/>
+        </w:rPr>
+      </w:pPr>
+      <w:r>
+        <w:rPr>
+          <w:rFonts w:ascii="Times New Roman" w:hAnsi="Times New Roman" w:cs="Times New Roman"/>
+          <w:highlight w:val="yellow"/>
+        </w:rPr>
+        <w:t>Current day plan display.</w:t>
       </w:r>
     </w:p>
     <w:p>
@@ -403,7 +405,7 @@
           <w:rFonts w:ascii="Times New Roman" w:hAnsi="Times New Roman" w:cs="Times New Roman"/>
           <w:highlight w:val="yellow"/>
         </w:rPr>
-        <w:t>Current day plan display.</w:t>
+        <w:t xml:space="preserve">Upcoming Dues (+/- 30 days) </w:t>
       </w:r>
     </w:p>
     <w:p>
@@ -424,7 +426,7 @@
           <w:rFonts w:ascii="Times New Roman" w:hAnsi="Times New Roman" w:cs="Times New Roman"/>
           <w:highlight w:val="yellow"/>
         </w:rPr>
-        <w:t xml:space="preserve">Upcoming Dues (+/- 30 days) </w:t>
+        <w:t>Ongoing tasks summary</w:t>
       </w:r>
     </w:p>
     <w:p>
@@ -437,15 +439,13 @@
         <w:spacing w:line="276" w:lineRule="auto"/>
         <w:rPr>
           <w:rFonts w:ascii="Times New Roman" w:hAnsi="Times New Roman" w:cs="Times New Roman"/>
-          <w:highlight w:val="yellow"/>
-        </w:rPr>
-      </w:pPr>
-      <w:r>
-        <w:rPr>
-          <w:rFonts w:ascii="Times New Roman" w:hAnsi="Times New Roman" w:cs="Times New Roman"/>
-          <w:highlight w:val="yellow"/>
-        </w:rPr>
-        <w:t>Ongoing tasks summary</w:t>
+        </w:rPr>
+      </w:pPr>
+      <w:r>
+        <w:rPr>
+          <w:rFonts w:ascii="Times New Roman" w:hAnsi="Times New Roman" w:cs="Times New Roman"/>
+        </w:rPr>
+        <w:t>Create new tags for priority assigning and grouping similar tasks.</w:t>
       </w:r>
     </w:p>
     <w:p>
@@ -725,6 +725,25 @@
           <w:rFonts w:ascii="Times New Roman" w:hAnsi="Times New Roman" w:cs="Times New Roman"/>
         </w:rPr>
         <w:t>Modify task</w:t>
+      </w:r>
+    </w:p>
+    <w:p>
+      <w:pPr>
+        <w:pStyle w:val="ListParagraph"/>
+        <w:numPr>
+          <w:ilvl w:val="1"/>
+          <w:numId w:val="5"/>
+        </w:numPr>
+        <w:spacing w:line="276" w:lineRule="auto"/>
+        <w:rPr>
+          <w:rFonts w:ascii="Times New Roman" w:hAnsi="Times New Roman" w:cs="Times New Roman"/>
+        </w:rPr>
+      </w:pPr>
+      <w:r>
+        <w:rPr>
+          <w:rFonts w:ascii="Times New Roman" w:hAnsi="Times New Roman" w:cs="Times New Roman"/>
+        </w:rPr>
+        <w:t>Delete task</w:t>
       </w:r>
     </w:p>
     <w:p>

</xml_diff>

<commit_message>
Recurring task addition updated
</commit_message>
<xml_diff>
--- a/Requirements.docx
+++ b/Requirements.docx
@@ -439,11 +439,13 @@
         <w:spacing w:line="276" w:lineRule="auto"/>
         <w:rPr>
           <w:rFonts w:ascii="Times New Roman" w:hAnsi="Times New Roman" w:cs="Times New Roman"/>
-        </w:rPr>
-      </w:pPr>
-      <w:r>
-        <w:rPr>
-          <w:rFonts w:ascii="Times New Roman" w:hAnsi="Times New Roman" w:cs="Times New Roman"/>
+          <w:highlight w:val="yellow"/>
+        </w:rPr>
+      </w:pPr>
+      <w:r>
+        <w:rPr>
+          <w:rFonts w:ascii="Times New Roman" w:hAnsi="Times New Roman" w:cs="Times New Roman"/>
+          <w:highlight w:val="yellow"/>
         </w:rPr>
         <w:t>Create new tags for priority assigning and grouping similar tasks.</w:t>
       </w:r>

</xml_diff>